<commit_message>
Here are the missing files
</commit_message>
<xml_diff>
--- a/res/other_documents/SPSU05-16-11.docx
+++ b/res/other_documents/SPSU05-16-11.docx
@@ -358,6 +358,9 @@
             <w:pPr>
               <w:pStyle w:val="Subtitle"/>
             </w:pPr>
+            <w:r>
+              <w:t>192</w:t>
+            </w:r>
           </w:p>
         </w:tc>
         <w:tc>
@@ -378,6 +381,9 @@
             <w:pPr>
               <w:pStyle w:val="Subtitle"/>
             </w:pPr>
+            <w:r>
+              <w:t>192</w:t>
+            </w:r>
           </w:p>
         </w:tc>
       </w:tr>
@@ -403,76 +409,94 @@
             <w:pPr>
               <w:pStyle w:val="Subtitle"/>
             </w:pPr>
-          </w:p>
-        </w:tc>
-        <w:tc>
-          <w:tcPr>
-            <w:tcW w:w="1080" w:type="dxa"/>
-          </w:tcPr>
-          <w:p>
-            <w:pPr>
-              <w:pStyle w:val="Subtitle"/>
-            </w:pPr>
-          </w:p>
-        </w:tc>
-        <w:tc>
-          <w:tcPr>
-            <w:tcW w:w="1080" w:type="dxa"/>
-          </w:tcPr>
-          <w:p>
-            <w:pPr>
-              <w:pStyle w:val="Subtitle"/>
-            </w:pPr>
-          </w:p>
-        </w:tc>
-        <w:tc>
-          <w:tcPr>
-            <w:tcW w:w="1080" w:type="dxa"/>
-          </w:tcPr>
-          <w:p>
-            <w:pPr>
-              <w:pStyle w:val="Subtitle"/>
-            </w:pPr>
-          </w:p>
-        </w:tc>
-        <w:tc>
-          <w:tcPr>
-            <w:tcW w:w="1080" w:type="dxa"/>
-          </w:tcPr>
-          <w:p>
-            <w:pPr>
-              <w:pStyle w:val="Subtitle"/>
-            </w:pPr>
-          </w:p>
-        </w:tc>
-        <w:tc>
-          <w:tcPr>
-            <w:tcW w:w="1080" w:type="dxa"/>
-          </w:tcPr>
-          <w:p>
-            <w:pPr>
-              <w:pStyle w:val="Subtitle"/>
-            </w:pPr>
-          </w:p>
-        </w:tc>
-        <w:tc>
-          <w:tcPr>
-            <w:tcW w:w="1080" w:type="dxa"/>
-          </w:tcPr>
-          <w:p>
-            <w:pPr>
-              <w:pStyle w:val="Subtitle"/>
-            </w:pPr>
-          </w:p>
-        </w:tc>
-        <w:tc>
-          <w:tcPr>
-            <w:tcW w:w="1080" w:type="dxa"/>
-          </w:tcPr>
-          <w:p>
-            <w:pPr>
-              <w:pStyle w:val="Subtitle"/>
-            </w:pPr>
+            <w:r>
+              <w:t>Complete</w:t>
+            </w:r>
+          </w:p>
+        </w:tc>
+        <w:tc>
+          <w:tcPr>
+            <w:tcW w:w="1080" w:type="dxa"/>
+          </w:tcPr>
+          <w:p>
+            <w:pPr>
+              <w:pStyle w:val="Subtitle"/>
+            </w:pPr>
+            <w:r>
+              <w:t>4/15/11</w:t>
+            </w:r>
+          </w:p>
+        </w:tc>
+        <w:tc>
+          <w:tcPr>
+            <w:tcW w:w="1080" w:type="dxa"/>
+          </w:tcPr>
+          <w:p>
+            <w:pPr>
+              <w:pStyle w:val="Subtitle"/>
+            </w:pPr>
+          </w:p>
+        </w:tc>
+        <w:tc>
+          <w:tcPr>
+            <w:tcW w:w="1080" w:type="dxa"/>
+          </w:tcPr>
+          <w:p>
+            <w:pPr>
+              <w:pStyle w:val="Subtitle"/>
+            </w:pPr>
+            <w:r>
+              <w:t>4/15/11</w:t>
+            </w:r>
+          </w:p>
+        </w:tc>
+        <w:tc>
+          <w:tcPr>
+            <w:tcW w:w="1080" w:type="dxa"/>
+          </w:tcPr>
+          <w:p>
+            <w:pPr>
+              <w:pStyle w:val="Subtitle"/>
+            </w:pPr>
+            <w:r>
+              <w:t>5/15/11</w:t>
+            </w:r>
+          </w:p>
+        </w:tc>
+        <w:tc>
+          <w:tcPr>
+            <w:tcW w:w="1080" w:type="dxa"/>
+          </w:tcPr>
+          <w:p>
+            <w:pPr>
+              <w:pStyle w:val="Subtitle"/>
+            </w:pPr>
+          </w:p>
+        </w:tc>
+        <w:tc>
+          <w:tcPr>
+            <w:tcW w:w="1080" w:type="dxa"/>
+          </w:tcPr>
+          <w:p>
+            <w:pPr>
+              <w:pStyle w:val="Subtitle"/>
+            </w:pPr>
+            <w:r>
+              <w:t>5/14/11</w:t>
+            </w:r>
+          </w:p>
+        </w:tc>
+        <w:tc>
+          <w:tcPr>
+            <w:tcW w:w="1080" w:type="dxa"/>
+          </w:tcPr>
+          <w:p>
+            <w:pPr>
+              <w:pStyle w:val="Subtitle"/>
+            </w:pPr>
+            <w:r>
+              <w:t>10</w:t>
+            </w:r>
           </w:p>
         </w:tc>
         <w:tc>
@@ -493,6 +517,9 @@
             <w:pPr>
               <w:pStyle w:val="Subtitle"/>
             </w:pPr>
+            <w:r>
+              <w:t>6:44</w:t>
+            </w:r>
           </w:p>
         </w:tc>
       </w:tr>
@@ -518,76 +545,91 @@
             <w:pPr>
               <w:pStyle w:val="Subtitle"/>
             </w:pPr>
-          </w:p>
-        </w:tc>
-        <w:tc>
-          <w:tcPr>
-            <w:tcW w:w="1080" w:type="dxa"/>
-          </w:tcPr>
-          <w:p>
-            <w:pPr>
-              <w:pStyle w:val="Subtitle"/>
-            </w:pPr>
-          </w:p>
-        </w:tc>
-        <w:tc>
-          <w:tcPr>
-            <w:tcW w:w="1080" w:type="dxa"/>
-          </w:tcPr>
-          <w:p>
-            <w:pPr>
-              <w:pStyle w:val="Subtitle"/>
-            </w:pPr>
-          </w:p>
-        </w:tc>
-        <w:tc>
-          <w:tcPr>
-            <w:tcW w:w="1080" w:type="dxa"/>
-          </w:tcPr>
-          <w:p>
-            <w:pPr>
-              <w:pStyle w:val="Subtitle"/>
-            </w:pPr>
-          </w:p>
-        </w:tc>
-        <w:tc>
-          <w:tcPr>
-            <w:tcW w:w="1080" w:type="dxa"/>
-          </w:tcPr>
-          <w:p>
-            <w:pPr>
-              <w:pStyle w:val="Subtitle"/>
-            </w:pPr>
-          </w:p>
-        </w:tc>
-        <w:tc>
-          <w:tcPr>
-            <w:tcW w:w="1080" w:type="dxa"/>
-          </w:tcPr>
-          <w:p>
-            <w:pPr>
-              <w:pStyle w:val="Subtitle"/>
-            </w:pPr>
-          </w:p>
-        </w:tc>
-        <w:tc>
-          <w:tcPr>
-            <w:tcW w:w="1080" w:type="dxa"/>
-          </w:tcPr>
-          <w:p>
-            <w:pPr>
-              <w:pStyle w:val="Subtitle"/>
-            </w:pPr>
-          </w:p>
-        </w:tc>
-        <w:tc>
-          <w:tcPr>
-            <w:tcW w:w="1080" w:type="dxa"/>
-          </w:tcPr>
-          <w:p>
-            <w:pPr>
-              <w:pStyle w:val="Subtitle"/>
-            </w:pPr>
+            <w:r>
+              <w:t>In Progress</w:t>
+            </w:r>
+          </w:p>
+        </w:tc>
+        <w:tc>
+          <w:tcPr>
+            <w:tcW w:w="1080" w:type="dxa"/>
+          </w:tcPr>
+          <w:p>
+            <w:pPr>
+              <w:pStyle w:val="Subtitle"/>
+            </w:pPr>
+            <w:r>
+              <w:t>5/16/11</w:t>
+            </w:r>
+          </w:p>
+        </w:tc>
+        <w:tc>
+          <w:tcPr>
+            <w:tcW w:w="1080" w:type="dxa"/>
+          </w:tcPr>
+          <w:p>
+            <w:pPr>
+              <w:pStyle w:val="Subtitle"/>
+            </w:pPr>
+          </w:p>
+        </w:tc>
+        <w:tc>
+          <w:tcPr>
+            <w:tcW w:w="1080" w:type="dxa"/>
+          </w:tcPr>
+          <w:p>
+            <w:pPr>
+              <w:pStyle w:val="Subtitle"/>
+            </w:pPr>
+            <w:r>
+              <w:t>5/16/11</w:t>
+            </w:r>
+          </w:p>
+        </w:tc>
+        <w:tc>
+          <w:tcPr>
+            <w:tcW w:w="1080" w:type="dxa"/>
+          </w:tcPr>
+          <w:p>
+            <w:pPr>
+              <w:pStyle w:val="Subtitle"/>
+            </w:pPr>
+            <w:r>
+              <w:t>5/30/11</w:t>
+            </w:r>
+          </w:p>
+        </w:tc>
+        <w:tc>
+          <w:tcPr>
+            <w:tcW w:w="1080" w:type="dxa"/>
+          </w:tcPr>
+          <w:p>
+            <w:pPr>
+              <w:pStyle w:val="Subtitle"/>
+            </w:pPr>
+          </w:p>
+        </w:tc>
+        <w:tc>
+          <w:tcPr>
+            <w:tcW w:w="1080" w:type="dxa"/>
+          </w:tcPr>
+          <w:p>
+            <w:pPr>
+              <w:pStyle w:val="Subtitle"/>
+            </w:pPr>
+          </w:p>
+        </w:tc>
+        <w:tc>
+          <w:tcPr>
+            <w:tcW w:w="1080" w:type="dxa"/>
+          </w:tcPr>
+          <w:p>
+            <w:pPr>
+              <w:pStyle w:val="Subtitle"/>
+            </w:pPr>
+            <w:r>
+              <w:t>30</w:t>
+            </w:r>
           </w:p>
         </w:tc>
         <w:tc>
@@ -608,6 +650,9 @@
             <w:pPr>
               <w:pStyle w:val="Subtitle"/>
             </w:pPr>
+            <w:r>
+              <w:t>0</w:t>
+            </w:r>
           </w:p>
         </w:tc>
       </w:tr>
@@ -633,76 +678,88 @@
             <w:pPr>
               <w:pStyle w:val="Subtitle"/>
             </w:pPr>
-          </w:p>
-        </w:tc>
-        <w:tc>
-          <w:tcPr>
-            <w:tcW w:w="1080" w:type="dxa"/>
-          </w:tcPr>
-          <w:p>
-            <w:pPr>
-              <w:pStyle w:val="Subtitle"/>
-            </w:pPr>
-          </w:p>
-        </w:tc>
-        <w:tc>
-          <w:tcPr>
-            <w:tcW w:w="1080" w:type="dxa"/>
-          </w:tcPr>
-          <w:p>
-            <w:pPr>
-              <w:pStyle w:val="Subtitle"/>
-            </w:pPr>
-          </w:p>
-        </w:tc>
-        <w:tc>
-          <w:tcPr>
-            <w:tcW w:w="1080" w:type="dxa"/>
-          </w:tcPr>
-          <w:p>
-            <w:pPr>
-              <w:pStyle w:val="Subtitle"/>
-            </w:pPr>
-          </w:p>
-        </w:tc>
-        <w:tc>
-          <w:tcPr>
-            <w:tcW w:w="1080" w:type="dxa"/>
-          </w:tcPr>
-          <w:p>
-            <w:pPr>
-              <w:pStyle w:val="Subtitle"/>
-            </w:pPr>
-          </w:p>
-        </w:tc>
-        <w:tc>
-          <w:tcPr>
-            <w:tcW w:w="1080" w:type="dxa"/>
-          </w:tcPr>
-          <w:p>
-            <w:pPr>
-              <w:pStyle w:val="Subtitle"/>
-            </w:pPr>
-          </w:p>
-        </w:tc>
-        <w:tc>
-          <w:tcPr>
-            <w:tcW w:w="1080" w:type="dxa"/>
-          </w:tcPr>
-          <w:p>
-            <w:pPr>
-              <w:pStyle w:val="Subtitle"/>
-            </w:pPr>
-          </w:p>
-        </w:tc>
-        <w:tc>
-          <w:tcPr>
-            <w:tcW w:w="1080" w:type="dxa"/>
-          </w:tcPr>
-          <w:p>
-            <w:pPr>
-              <w:pStyle w:val="Subtitle"/>
-            </w:pPr>
+            <w:r>
+              <w:t>Not Yet Started</w:t>
+            </w:r>
+          </w:p>
+        </w:tc>
+        <w:tc>
+          <w:tcPr>
+            <w:tcW w:w="1080" w:type="dxa"/>
+          </w:tcPr>
+          <w:p>
+            <w:pPr>
+              <w:pStyle w:val="Subtitle"/>
+            </w:pPr>
+            <w:r>
+              <w:t>5/31/11</w:t>
+            </w:r>
+          </w:p>
+        </w:tc>
+        <w:tc>
+          <w:tcPr>
+            <w:tcW w:w="1080" w:type="dxa"/>
+          </w:tcPr>
+          <w:p>
+            <w:pPr>
+              <w:pStyle w:val="Subtitle"/>
+            </w:pPr>
+          </w:p>
+        </w:tc>
+        <w:tc>
+          <w:tcPr>
+            <w:tcW w:w="1080" w:type="dxa"/>
+          </w:tcPr>
+          <w:p>
+            <w:pPr>
+              <w:pStyle w:val="Subtitle"/>
+            </w:pPr>
+          </w:p>
+        </w:tc>
+        <w:tc>
+          <w:tcPr>
+            <w:tcW w:w="1080" w:type="dxa"/>
+          </w:tcPr>
+          <w:p>
+            <w:pPr>
+              <w:pStyle w:val="Subtitle"/>
+            </w:pPr>
+            <w:r>
+              <w:t>6/2/11</w:t>
+            </w:r>
+          </w:p>
+        </w:tc>
+        <w:tc>
+          <w:tcPr>
+            <w:tcW w:w="1080" w:type="dxa"/>
+          </w:tcPr>
+          <w:p>
+            <w:pPr>
+              <w:pStyle w:val="Subtitle"/>
+            </w:pPr>
+          </w:p>
+        </w:tc>
+        <w:tc>
+          <w:tcPr>
+            <w:tcW w:w="1080" w:type="dxa"/>
+          </w:tcPr>
+          <w:p>
+            <w:pPr>
+              <w:pStyle w:val="Subtitle"/>
+            </w:pPr>
+          </w:p>
+        </w:tc>
+        <w:tc>
+          <w:tcPr>
+            <w:tcW w:w="1080" w:type="dxa"/>
+          </w:tcPr>
+          <w:p>
+            <w:pPr>
+              <w:pStyle w:val="Subtitle"/>
+            </w:pPr>
+            <w:r>
+              <w:t>5</w:t>
+            </w:r>
           </w:p>
         </w:tc>
         <w:tc>
@@ -723,6 +780,9 @@
             <w:pPr>
               <w:pStyle w:val="Subtitle"/>
             </w:pPr>
+            <w:r>
+              <w:t>0</w:t>
+            </w:r>
           </w:p>
         </w:tc>
       </w:tr>
@@ -748,76 +808,88 @@
             <w:pPr>
               <w:pStyle w:val="Subtitle"/>
             </w:pPr>
-          </w:p>
-        </w:tc>
-        <w:tc>
-          <w:tcPr>
-            <w:tcW w:w="1080" w:type="dxa"/>
-          </w:tcPr>
-          <w:p>
-            <w:pPr>
-              <w:pStyle w:val="Subtitle"/>
-            </w:pPr>
-          </w:p>
-        </w:tc>
-        <w:tc>
-          <w:tcPr>
-            <w:tcW w:w="1080" w:type="dxa"/>
-          </w:tcPr>
-          <w:p>
-            <w:pPr>
-              <w:pStyle w:val="Subtitle"/>
-            </w:pPr>
-          </w:p>
-        </w:tc>
-        <w:tc>
-          <w:tcPr>
-            <w:tcW w:w="1080" w:type="dxa"/>
-          </w:tcPr>
-          <w:p>
-            <w:pPr>
-              <w:pStyle w:val="Subtitle"/>
-            </w:pPr>
-          </w:p>
-        </w:tc>
-        <w:tc>
-          <w:tcPr>
-            <w:tcW w:w="1080" w:type="dxa"/>
-          </w:tcPr>
-          <w:p>
-            <w:pPr>
-              <w:pStyle w:val="Subtitle"/>
-            </w:pPr>
-          </w:p>
-        </w:tc>
-        <w:tc>
-          <w:tcPr>
-            <w:tcW w:w="1080" w:type="dxa"/>
-          </w:tcPr>
-          <w:p>
-            <w:pPr>
-              <w:pStyle w:val="Subtitle"/>
-            </w:pPr>
-          </w:p>
-        </w:tc>
-        <w:tc>
-          <w:tcPr>
-            <w:tcW w:w="1080" w:type="dxa"/>
-          </w:tcPr>
-          <w:p>
-            <w:pPr>
-              <w:pStyle w:val="Subtitle"/>
-            </w:pPr>
-          </w:p>
-        </w:tc>
-        <w:tc>
-          <w:tcPr>
-            <w:tcW w:w="1080" w:type="dxa"/>
-          </w:tcPr>
-          <w:p>
-            <w:pPr>
-              <w:pStyle w:val="Subtitle"/>
-            </w:pPr>
+            <w:r>
+              <w:t>Not Yet Started</w:t>
+            </w:r>
+          </w:p>
+        </w:tc>
+        <w:tc>
+          <w:tcPr>
+            <w:tcW w:w="1080" w:type="dxa"/>
+          </w:tcPr>
+          <w:p>
+            <w:pPr>
+              <w:pStyle w:val="Subtitle"/>
+            </w:pPr>
+            <w:r>
+              <w:t>6/3/11</w:t>
+            </w:r>
+          </w:p>
+        </w:tc>
+        <w:tc>
+          <w:tcPr>
+            <w:tcW w:w="1080" w:type="dxa"/>
+          </w:tcPr>
+          <w:p>
+            <w:pPr>
+              <w:pStyle w:val="Subtitle"/>
+            </w:pPr>
+          </w:p>
+        </w:tc>
+        <w:tc>
+          <w:tcPr>
+            <w:tcW w:w="1080" w:type="dxa"/>
+          </w:tcPr>
+          <w:p>
+            <w:pPr>
+              <w:pStyle w:val="Subtitle"/>
+            </w:pPr>
+          </w:p>
+        </w:tc>
+        <w:tc>
+          <w:tcPr>
+            <w:tcW w:w="1080" w:type="dxa"/>
+          </w:tcPr>
+          <w:p>
+            <w:pPr>
+              <w:pStyle w:val="Subtitle"/>
+            </w:pPr>
+            <w:r>
+              <w:t>6/17/11</w:t>
+            </w:r>
+          </w:p>
+        </w:tc>
+        <w:tc>
+          <w:tcPr>
+            <w:tcW w:w="1080" w:type="dxa"/>
+          </w:tcPr>
+          <w:p>
+            <w:pPr>
+              <w:pStyle w:val="Subtitle"/>
+            </w:pPr>
+          </w:p>
+        </w:tc>
+        <w:tc>
+          <w:tcPr>
+            <w:tcW w:w="1080" w:type="dxa"/>
+          </w:tcPr>
+          <w:p>
+            <w:pPr>
+              <w:pStyle w:val="Subtitle"/>
+            </w:pPr>
+          </w:p>
+        </w:tc>
+        <w:tc>
+          <w:tcPr>
+            <w:tcW w:w="1080" w:type="dxa"/>
+          </w:tcPr>
+          <w:p>
+            <w:pPr>
+              <w:pStyle w:val="Subtitle"/>
+            </w:pPr>
+            <w:r>
+              <w:t>25</w:t>
+            </w:r>
           </w:p>
         </w:tc>
         <w:tc>
@@ -838,6 +910,9 @@
             <w:pPr>
               <w:pStyle w:val="Subtitle"/>
             </w:pPr>
+            <w:r>
+              <w:t>0</w:t>
+            </w:r>
           </w:p>
         </w:tc>
       </w:tr>
@@ -863,76 +938,88 @@
             <w:pPr>
               <w:pStyle w:val="Subtitle"/>
             </w:pPr>
-          </w:p>
-        </w:tc>
-        <w:tc>
-          <w:tcPr>
-            <w:tcW w:w="1080" w:type="dxa"/>
-          </w:tcPr>
-          <w:p>
-            <w:pPr>
-              <w:pStyle w:val="Subtitle"/>
-            </w:pPr>
-          </w:p>
-        </w:tc>
-        <w:tc>
-          <w:tcPr>
-            <w:tcW w:w="1080" w:type="dxa"/>
-          </w:tcPr>
-          <w:p>
-            <w:pPr>
-              <w:pStyle w:val="Subtitle"/>
-            </w:pPr>
-          </w:p>
-        </w:tc>
-        <w:tc>
-          <w:tcPr>
-            <w:tcW w:w="1080" w:type="dxa"/>
-          </w:tcPr>
-          <w:p>
-            <w:pPr>
-              <w:pStyle w:val="Subtitle"/>
-            </w:pPr>
-          </w:p>
-        </w:tc>
-        <w:tc>
-          <w:tcPr>
-            <w:tcW w:w="1080" w:type="dxa"/>
-          </w:tcPr>
-          <w:p>
-            <w:pPr>
-              <w:pStyle w:val="Subtitle"/>
-            </w:pPr>
-          </w:p>
-        </w:tc>
-        <w:tc>
-          <w:tcPr>
-            <w:tcW w:w="1080" w:type="dxa"/>
-          </w:tcPr>
-          <w:p>
-            <w:pPr>
-              <w:pStyle w:val="Subtitle"/>
-            </w:pPr>
-          </w:p>
-        </w:tc>
-        <w:tc>
-          <w:tcPr>
-            <w:tcW w:w="1080" w:type="dxa"/>
-          </w:tcPr>
-          <w:p>
-            <w:pPr>
-              <w:pStyle w:val="Subtitle"/>
-            </w:pPr>
-          </w:p>
-        </w:tc>
-        <w:tc>
-          <w:tcPr>
-            <w:tcW w:w="1080" w:type="dxa"/>
-          </w:tcPr>
-          <w:p>
-            <w:pPr>
-              <w:pStyle w:val="Subtitle"/>
-            </w:pPr>
+            <w:r>
+              <w:t>Not Yet Started</w:t>
+            </w:r>
+          </w:p>
+        </w:tc>
+        <w:tc>
+          <w:tcPr>
+            <w:tcW w:w="1080" w:type="dxa"/>
+          </w:tcPr>
+          <w:p>
+            <w:pPr>
+              <w:pStyle w:val="Subtitle"/>
+            </w:pPr>
+            <w:r>
+              <w:t>6/18/11</w:t>
+            </w:r>
+          </w:p>
+        </w:tc>
+        <w:tc>
+          <w:tcPr>
+            <w:tcW w:w="1080" w:type="dxa"/>
+          </w:tcPr>
+          <w:p>
+            <w:pPr>
+              <w:pStyle w:val="Subtitle"/>
+            </w:pPr>
+          </w:p>
+        </w:tc>
+        <w:tc>
+          <w:tcPr>
+            <w:tcW w:w="1080" w:type="dxa"/>
+          </w:tcPr>
+          <w:p>
+            <w:pPr>
+              <w:pStyle w:val="Subtitle"/>
+            </w:pPr>
+          </w:p>
+        </w:tc>
+        <w:tc>
+          <w:tcPr>
+            <w:tcW w:w="1080" w:type="dxa"/>
+          </w:tcPr>
+          <w:p>
+            <w:pPr>
+              <w:pStyle w:val="Subtitle"/>
+            </w:pPr>
+            <w:r>
+              <w:t>7/9/11</w:t>
+            </w:r>
+          </w:p>
+        </w:tc>
+        <w:tc>
+          <w:tcPr>
+            <w:tcW w:w="1080" w:type="dxa"/>
+          </w:tcPr>
+          <w:p>
+            <w:pPr>
+              <w:pStyle w:val="Subtitle"/>
+            </w:pPr>
+          </w:p>
+        </w:tc>
+        <w:tc>
+          <w:tcPr>
+            <w:tcW w:w="1080" w:type="dxa"/>
+          </w:tcPr>
+          <w:p>
+            <w:pPr>
+              <w:pStyle w:val="Subtitle"/>
+            </w:pPr>
+          </w:p>
+        </w:tc>
+        <w:tc>
+          <w:tcPr>
+            <w:tcW w:w="1080" w:type="dxa"/>
+          </w:tcPr>
+          <w:p>
+            <w:pPr>
+              <w:pStyle w:val="Subtitle"/>
+            </w:pPr>
+            <w:r>
+              <w:t>35</w:t>
+            </w:r>
           </w:p>
         </w:tc>
         <w:tc>
@@ -953,6 +1040,9 @@
             <w:pPr>
               <w:pStyle w:val="Subtitle"/>
             </w:pPr>
+            <w:r>
+              <w:t>0</w:t>
+            </w:r>
           </w:p>
         </w:tc>
       </w:tr>
@@ -978,76 +1068,88 @@
             <w:pPr>
               <w:pStyle w:val="Subtitle"/>
             </w:pPr>
-          </w:p>
-        </w:tc>
-        <w:tc>
-          <w:tcPr>
-            <w:tcW w:w="1080" w:type="dxa"/>
-          </w:tcPr>
-          <w:p>
-            <w:pPr>
-              <w:pStyle w:val="Subtitle"/>
-            </w:pPr>
-          </w:p>
-        </w:tc>
-        <w:tc>
-          <w:tcPr>
-            <w:tcW w:w="1080" w:type="dxa"/>
-          </w:tcPr>
-          <w:p>
-            <w:pPr>
-              <w:pStyle w:val="Subtitle"/>
-            </w:pPr>
-          </w:p>
-        </w:tc>
-        <w:tc>
-          <w:tcPr>
-            <w:tcW w:w="1080" w:type="dxa"/>
-          </w:tcPr>
-          <w:p>
-            <w:pPr>
-              <w:pStyle w:val="Subtitle"/>
-            </w:pPr>
-          </w:p>
-        </w:tc>
-        <w:tc>
-          <w:tcPr>
-            <w:tcW w:w="1080" w:type="dxa"/>
-          </w:tcPr>
-          <w:p>
-            <w:pPr>
-              <w:pStyle w:val="Subtitle"/>
-            </w:pPr>
-          </w:p>
-        </w:tc>
-        <w:tc>
-          <w:tcPr>
-            <w:tcW w:w="1080" w:type="dxa"/>
-          </w:tcPr>
-          <w:p>
-            <w:pPr>
-              <w:pStyle w:val="Subtitle"/>
-            </w:pPr>
-          </w:p>
-        </w:tc>
-        <w:tc>
-          <w:tcPr>
-            <w:tcW w:w="1080" w:type="dxa"/>
-          </w:tcPr>
-          <w:p>
-            <w:pPr>
-              <w:pStyle w:val="Subtitle"/>
-            </w:pPr>
-          </w:p>
-        </w:tc>
-        <w:tc>
-          <w:tcPr>
-            <w:tcW w:w="1080" w:type="dxa"/>
-          </w:tcPr>
-          <w:p>
-            <w:pPr>
-              <w:pStyle w:val="Subtitle"/>
-            </w:pPr>
+            <w:r>
+              <w:t>Not Yet Started</w:t>
+            </w:r>
+          </w:p>
+        </w:tc>
+        <w:tc>
+          <w:tcPr>
+            <w:tcW w:w="1080" w:type="dxa"/>
+          </w:tcPr>
+          <w:p>
+            <w:pPr>
+              <w:pStyle w:val="Subtitle"/>
+            </w:pPr>
+            <w:r>
+              <w:t>7/10/11</w:t>
+            </w:r>
+          </w:p>
+        </w:tc>
+        <w:tc>
+          <w:tcPr>
+            <w:tcW w:w="1080" w:type="dxa"/>
+          </w:tcPr>
+          <w:p>
+            <w:pPr>
+              <w:pStyle w:val="Subtitle"/>
+            </w:pPr>
+          </w:p>
+        </w:tc>
+        <w:tc>
+          <w:tcPr>
+            <w:tcW w:w="1080" w:type="dxa"/>
+          </w:tcPr>
+          <w:p>
+            <w:pPr>
+              <w:pStyle w:val="Subtitle"/>
+            </w:pPr>
+          </w:p>
+        </w:tc>
+        <w:tc>
+          <w:tcPr>
+            <w:tcW w:w="1080" w:type="dxa"/>
+          </w:tcPr>
+          <w:p>
+            <w:pPr>
+              <w:pStyle w:val="Subtitle"/>
+            </w:pPr>
+            <w:r>
+              <w:t>7/20/11</w:t>
+            </w:r>
+          </w:p>
+        </w:tc>
+        <w:tc>
+          <w:tcPr>
+            <w:tcW w:w="1080" w:type="dxa"/>
+          </w:tcPr>
+          <w:p>
+            <w:pPr>
+              <w:pStyle w:val="Subtitle"/>
+            </w:pPr>
+          </w:p>
+        </w:tc>
+        <w:tc>
+          <w:tcPr>
+            <w:tcW w:w="1080" w:type="dxa"/>
+          </w:tcPr>
+          <w:p>
+            <w:pPr>
+              <w:pStyle w:val="Subtitle"/>
+            </w:pPr>
+          </w:p>
+        </w:tc>
+        <w:tc>
+          <w:tcPr>
+            <w:tcW w:w="1080" w:type="dxa"/>
+          </w:tcPr>
+          <w:p>
+            <w:pPr>
+              <w:pStyle w:val="Subtitle"/>
+            </w:pPr>
+            <w:r>
+              <w:t>17</w:t>
+            </w:r>
           </w:p>
         </w:tc>
         <w:tc>
@@ -1068,6 +1170,9 @@
             <w:pPr>
               <w:pStyle w:val="Subtitle"/>
             </w:pPr>
+            <w:r>
+              <w:t>0</w:t>
+            </w:r>
           </w:p>
         </w:tc>
       </w:tr>
@@ -1170,21 +1275,18 @@
               <w:pStyle w:val="Subtitle"/>
             </w:pPr>
             <w:r>
-              <w:t>157</w:t>
-            </w:r>
-          </w:p>
-        </w:tc>
-        <w:tc>
-          <w:tcPr>
-            <w:tcW w:w="1080" w:type="dxa"/>
-          </w:tcPr>
-          <w:p>
-            <w:pPr>
-              <w:pStyle w:val="Subtitle"/>
-            </w:pPr>
-            <w:r>
-              <w:t>160</w:t>
-            </w:r>
+              <w:t>314</w:t>
+            </w:r>
+          </w:p>
+        </w:tc>
+        <w:tc>
+          <w:tcPr>
+            <w:tcW w:w="1080" w:type="dxa"/>
+          </w:tcPr>
+          <w:p>
+            <w:pPr>
+              <w:pStyle w:val="Subtitle"/>
+            </w:pPr>
           </w:p>
         </w:tc>
         <w:tc>
@@ -1196,13 +1298,16 @@
               <w:pStyle w:val="Subtitle"/>
             </w:pPr>
             <w:r>
-              <w:t>193</w:t>
+              <w:t>19</w:t>
+            </w:r>
+            <w:r>
+              <w:t>9</w:t>
             </w:r>
             <w:r>
               <w:t>:</w:t>
             </w:r>
             <w:r>
-              <w:t>18</w:t>
+              <w:t>14</w:t>
             </w:r>
           </w:p>
         </w:tc>
@@ -1228,7 +1333,10 @@
               <w:t xml:space="preserve"> </w:t>
             </w:r>
             <w:r>
-              <w:t>---</w:t>
+              <w:t xml:space="preserve">I have completed </w:t>
+            </w:r>
+            <w:r>
+              <w:t>my proposal and it has been accepted.</w:t>
             </w:r>
           </w:p>
         </w:tc>
@@ -1254,7 +1362,7 @@
               <w:t xml:space="preserve"> </w:t>
             </w:r>
             <w:r>
-              <w:t>---</w:t>
+              <w:t>No problems at the moment.</w:t>
             </w:r>
           </w:p>
         </w:tc>
@@ -1280,7 +1388,7 @@
               <w:t xml:space="preserve"> </w:t>
             </w:r>
             <w:r>
-              <w:t>---</w:t>
+              <w:t>No changes to scope, schedule or cost.</w:t>
             </w:r>
           </w:p>
         </w:tc>
@@ -1307,13 +1415,31 @@
               <w:t xml:space="preserve"> </w:t>
             </w:r>
             <w:r>
-              <w:t>Increase in hours:</w:t>
+              <w:t>Increase in hours</w:t>
+            </w:r>
+            <w:r>
+              <w:t xml:space="preserve"> </w:t>
+            </w:r>
+            <w:r>
+              <w:t>6</w:t>
+            </w:r>
+            <w:r>
+              <w:t>:</w:t>
+            </w:r>
+            <w:r>
+              <w:t>04</w:t>
             </w:r>
             <w:r>
               <w:t>.</w:t>
             </w:r>
             <w:r>
-              <w:t xml:space="preserve"> Total planned hours:</w:t>
+              <w:t xml:space="preserve"> Total planned hours</w:t>
+            </w:r>
+            <w:r>
+              <w:t xml:space="preserve"> </w:t>
+            </w:r>
+            <w:r>
+              <w:t>314</w:t>
             </w:r>
             <w:r>
               <w:t>.</w:t>
@@ -1335,7 +1461,7 @@
               <w:jc w:val="left"/>
             </w:pPr>
             <w:r>
-              <w:t>---</w:t>
+              <w:t>I was able to get my proposal completed.</w:t>
             </w:r>
           </w:p>
         </w:tc>
@@ -1377,16 +1503,10 @@
               <w:t xml:space="preserve"> </w:t>
             </w:r>
             <w:r>
-              <w:t>---</w:t>
-            </w:r>
-            <w:r>
               <w:rPr>
                 <w:rFonts w:cstheme="minorHAnsi"/>
-                <w:b/>
-                <w:sz w:val="24"/>
-                <w:szCs w:val="24"/>
               </w:rPr>
-              <w:t xml:space="preserve"> </w:t>
+              <w:t>Psalms 119:35 Make me go in the path of thy commandments: for therein do I delight.</w:t>
             </w:r>
           </w:p>
         </w:tc>
@@ -2524,7 +2644,7 @@
 </file>
 
 <file path=customXml/itemProps1.xml><?xml version="1.0" encoding="utf-8"?>
-<ds:datastoreItem xmlns:ds="http://schemas.openxmlformats.org/officeDocument/2006/customXml" ds:itemID="{EEE423C3-AAA4-4D74-8FF9-5CF3FC83EBC2}">
+<ds:datastoreItem xmlns:ds="http://schemas.openxmlformats.org/officeDocument/2006/customXml" ds:itemID="{7A144235-F7E3-4B55-8600-4B79D2226B61}">
   <ds:schemaRefs>
     <ds:schemaRef ds:uri="http://schemas.openxmlformats.org/officeDocument/2006/bibliography"/>
   </ds:schemaRefs>

</xml_diff>